<commit_message>
Metodo para agregar dispositivos mobiles implementado.
</commit_message>
<xml_diff>
--- a/info/Pasos para el proceso de actualización.docx
+++ b/info/Pasos para el proceso de actualización.docx
@@ -41,7 +41,23 @@
           <w:szCs w:val="24"/>
           <w:lang w:val="en-US"/>
         </w:rPr>
-        <w:t>Abrir la aplicación normalmente y el sistema le informará que existe una actualización:</w:t>
+        <w:t>Abrir la aplicación normalmente y el sistema le informará que existe una actualización</w:t>
+      </w:r>
+      <w:r>
+        <w:rPr>
+          <w:sz w:val="24"/>
+          <w:szCs w:val="24"/>
+          <w:lang w:val="en-US"/>
+        </w:rPr>
+        <w:t>, se debe dar click en el botón “Si”</w:t>
+      </w:r>
+      <w:r>
+        <w:rPr>
+          <w:sz w:val="24"/>
+          <w:szCs w:val="24"/>
+          <w:lang w:val="en-US"/>
+        </w:rPr>
+        <w:t>:</w:t>
       </w:r>
     </w:p>
     <w:p>
@@ -62,8 +78,8 @@
         </w:rPr>
         <w:drawing>
           <wp:inline distT="0" distB="0" distL="0" distR="0">
-            <wp:extent cx="3964675" cy="2044629"/>
-            <wp:effectExtent l="0" t="0" r="0" b="0"/>
+            <wp:extent cx="3070875" cy="1180531"/>
+            <wp:effectExtent l="0" t="0" r="0" b="635"/>
             <wp:docPr id="1" name="0 Imagen"/>
             <wp:cNvGraphicFramePr>
               <a:graphicFrameLocks xmlns:a="http://schemas.openxmlformats.org/drawingml/2006/main" noChangeAspect="1"/>
@@ -75,8 +91,216 @@
                     <pic:cNvPr id="0" name="Actulalizacion-pasos-01.PNG"/>
                     <pic:cNvPicPr/>
                   </pic:nvPicPr>
+                  <pic:blipFill rotWithShape="1">
+                    <a:blip r:embed="rId6">
+                      <a:extLst>
+                        <a:ext uri="{28A0092B-C50C-407E-A947-70E740481C1C}">
+                          <a14:useLocalDpi xmlns:a14="http://schemas.microsoft.com/office/drawing/2010/main" val="0"/>
+                        </a:ext>
+                      </a:extLst>
+                    </a:blip>
+                    <a:srcRect l="2294" t="14232" r="3440" b="15500"/>
+                    <a:stretch/>
+                  </pic:blipFill>
+                  <pic:spPr bwMode="auto">
+                    <a:xfrm>
+                      <a:off x="0" y="0"/>
+                      <a:ext cx="3072921" cy="1181318"/>
+                    </a:xfrm>
+                    <a:prstGeom prst="rect">
+                      <a:avLst/>
+                    </a:prstGeom>
+                    <a:ln>
+                      <a:noFill/>
+                    </a:ln>
+                    <a:extLst>
+                      <a:ext uri="{53640926-AAD7-44D8-BBD7-CCE9431645EC}">
+                        <a14:shadowObscured xmlns:a14="http://schemas.microsoft.com/office/drawing/2010/main"/>
+                      </a:ext>
+                    </a:extLst>
+                  </pic:spPr>
+                </pic:pic>
+              </a:graphicData>
+            </a:graphic>
+          </wp:inline>
+        </w:drawing>
+      </w:r>
+    </w:p>
+    <w:p>
+      <w:pPr>
+        <w:pStyle w:val="Prrafodelista"/>
+        <w:numPr>
+          <w:ilvl w:val="0"/>
+          <w:numId w:val="1"/>
+        </w:numPr>
+        <w:rPr>
+          <w:sz w:val="24"/>
+          <w:szCs w:val="24"/>
+          <w:lang w:val="en-US"/>
+        </w:rPr>
+      </w:pPr>
+      <w:r>
+        <w:rPr>
+          <w:sz w:val="24"/>
+          <w:szCs w:val="24"/>
+          <w:lang w:val="en-US"/>
+        </w:rPr>
+        <w:t xml:space="preserve">Se </w:t>
+      </w:r>
+      <w:r>
+        <w:rPr>
+          <w:sz w:val="24"/>
+          <w:szCs w:val="24"/>
+          <w:lang w:val="en-US"/>
+        </w:rPr>
+        <w:t>inicia el</w:t>
+      </w:r>
+      <w:r>
+        <w:rPr>
+          <w:sz w:val="24"/>
+          <w:szCs w:val="24"/>
+          <w:lang w:val="en-US"/>
+        </w:rPr>
+        <w:t xml:space="preserve"> proceso de descarga e instalación iniciara, primero cerrando la aplicación y posterior se abre una ventana de consola</w:t>
+      </w:r>
+      <w:r>
+        <w:rPr>
+          <w:sz w:val="24"/>
+          <w:szCs w:val="24"/>
+          <w:lang w:val="en-US"/>
+        </w:rPr>
+        <w:t xml:space="preserve"> para realizar la descarga de la actualización:</w:t>
+      </w:r>
+    </w:p>
+    <w:p>
+      <w:pPr>
+        <w:pStyle w:val="Prrafodelista"/>
+        <w:rPr>
+          <w:sz w:val="24"/>
+          <w:szCs w:val="24"/>
+          <w:lang w:val="en-US"/>
+        </w:rPr>
+      </w:pPr>
+      <w:r>
+        <w:rPr>
+          <w:noProof/>
+          <w:sz w:val="24"/>
+          <w:szCs w:val="24"/>
+          <w:lang w:eastAsia="es-CR"/>
+        </w:rPr>
+        <w:drawing>
+          <wp:inline distT="0" distB="0" distL="0" distR="0">
+            <wp:extent cx="3179144" cy="989463"/>
+            <wp:effectExtent l="0" t="0" r="2540" b="1270"/>
+            <wp:docPr id="2" name="0 Imagen"/>
+            <wp:cNvGraphicFramePr>
+              <a:graphicFrameLocks xmlns:a="http://schemas.openxmlformats.org/drawingml/2006/main" noChangeAspect="1"/>
+            </wp:cNvGraphicFramePr>
+            <a:graphic xmlns:a="http://schemas.openxmlformats.org/drawingml/2006/main">
+              <a:graphicData uri="http://schemas.openxmlformats.org/drawingml/2006/picture">
+                <pic:pic xmlns:pic="http://schemas.openxmlformats.org/drawingml/2006/picture">
+                  <pic:nvPicPr>
+                    <pic:cNvPr id="0" name="Actulalizacion-pasos-02.PNG"/>
+                    <pic:cNvPicPr/>
+                  </pic:nvPicPr>
+                  <pic:blipFill rotWithShape="1">
+                    <a:blip r:embed="rId7">
+                      <a:extLst>
+                        <a:ext uri="{28A0092B-C50C-407E-A947-70E740481C1C}">
+                          <a14:useLocalDpi xmlns:a14="http://schemas.microsoft.com/office/drawing/2010/main" val="0"/>
+                        </a:ext>
+                      </a:extLst>
+                    </a:blip>
+                    <a:srcRect b="38559"/>
+                    <a:stretch/>
+                  </pic:blipFill>
+                  <pic:spPr bwMode="auto">
+                    <a:xfrm>
+                      <a:off x="0" y="0"/>
+                      <a:ext cx="3179928" cy="989707"/>
+                    </a:xfrm>
+                    <a:prstGeom prst="rect">
+                      <a:avLst/>
+                    </a:prstGeom>
+                    <a:ln>
+                      <a:noFill/>
+                    </a:ln>
+                    <a:extLst>
+                      <a:ext uri="{53640926-AAD7-44D8-BBD7-CCE9431645EC}">
+                        <a14:shadowObscured xmlns:a14="http://schemas.microsoft.com/office/drawing/2010/main"/>
+                      </a:ext>
+                    </a:extLst>
+                  </pic:spPr>
+                </pic:pic>
+              </a:graphicData>
+            </a:graphic>
+          </wp:inline>
+        </w:drawing>
+      </w:r>
+    </w:p>
+    <w:p>
+      <w:pPr>
+        <w:pStyle w:val="Prrafodelista"/>
+        <w:numPr>
+          <w:ilvl w:val="0"/>
+          <w:numId w:val="1"/>
+        </w:numPr>
+        <w:rPr>
+          <w:sz w:val="24"/>
+          <w:szCs w:val="24"/>
+          <w:lang w:val="en-US"/>
+        </w:rPr>
+      </w:pPr>
+      <w:r>
+        <w:rPr>
+          <w:sz w:val="24"/>
+          <w:szCs w:val="24"/>
+          <w:lang w:val="en-US"/>
+        </w:rPr>
+        <w:t>Una vez descargada la actualización se ejecuta el as</w:t>
+      </w:r>
+      <w:r>
+        <w:rPr>
+          <w:sz w:val="24"/>
+          <w:szCs w:val="24"/>
+          <w:lang w:val="en-US"/>
+        </w:rPr>
+        <w:t xml:space="preserve">istente de instalación y se debe confirmar el permiso de actualización que solicita windows dando click en “Sí” o “Yes”, según el idioma del sistema operativo: </w:t>
+      </w:r>
+    </w:p>
+    <w:p>
+      <w:pPr>
+        <w:pStyle w:val="Prrafodelista"/>
+        <w:rPr>
+          <w:sz w:val="24"/>
+          <w:szCs w:val="24"/>
+          <w:lang w:val="en-US"/>
+        </w:rPr>
+      </w:pPr>
+      <w:r>
+        <w:rPr>
+          <w:noProof/>
+          <w:sz w:val="24"/>
+          <w:szCs w:val="24"/>
+          <w:lang w:eastAsia="es-CR"/>
+        </w:rPr>
+        <w:drawing>
+          <wp:inline distT="0" distB="0" distL="0" distR="0">
+            <wp:extent cx="2831911" cy="1559185"/>
+            <wp:effectExtent l="0" t="0" r="6985" b="3175"/>
+            <wp:docPr id="4" name="0 Imagen"/>
+            <wp:cNvGraphicFramePr>
+              <a:graphicFrameLocks xmlns:a="http://schemas.openxmlformats.org/drawingml/2006/main" noChangeAspect="1"/>
+            </wp:cNvGraphicFramePr>
+            <a:graphic xmlns:a="http://schemas.openxmlformats.org/drawingml/2006/main">
+              <a:graphicData uri="http://schemas.openxmlformats.org/drawingml/2006/picture">
+                <pic:pic xmlns:pic="http://schemas.openxmlformats.org/drawingml/2006/picture">
+                  <pic:nvPicPr>
+                    <pic:cNvPr id="0" name="Actulalizacion-pasos-04.png"/>
+                    <pic:cNvPicPr/>
+                  </pic:nvPicPr>
                   <pic:blipFill>
-                    <a:blip r:embed="rId6">
+                    <a:blip r:embed="rId8" cstate="print">
                       <a:extLst>
                         <a:ext uri="{28A0092B-C50C-407E-A947-70E740481C1C}">
                           <a14:useLocalDpi xmlns:a14="http://schemas.microsoft.com/office/drawing/2010/main" val="0"/>
@@ -90,7 +314,7 @@
                   <pic:spPr>
                     <a:xfrm>
                       <a:off x="0" y="0"/>
-                      <a:ext cx="3960749" cy="2042604"/>
+                      <a:ext cx="2836928" cy="1561947"/>
                     </a:xfrm>
                     <a:prstGeom prst="rect">
                       <a:avLst/>
@@ -106,16 +330,6 @@
     <w:p>
       <w:pPr>
         <w:pStyle w:val="Prrafodelista"/>
-        <w:rPr>
-          <w:sz w:val="24"/>
-          <w:szCs w:val="24"/>
-          <w:lang w:val="en-US"/>
-        </w:rPr>
-      </w:pPr>
-    </w:p>
-    <w:p>
-      <w:pPr>
-        <w:pStyle w:val="Prrafodelista"/>
         <w:numPr>
           <w:ilvl w:val="0"/>
           <w:numId w:val="1"/>
@@ -132,39 +346,23 @@
           <w:szCs w:val="24"/>
           <w:lang w:val="en-US"/>
         </w:rPr>
-        <w:t>Se da click en el botón “Sí” y el proceso de descarga e instalación iniciara, primero cerrando la aplicación y posterior se abre una ventana de consola</w:t>
-      </w:r>
-      <w:r>
-        <w:rPr>
-          <w:sz w:val="24"/>
-          <w:szCs w:val="24"/>
-          <w:lang w:val="en-US"/>
-        </w:rPr>
-        <w:t xml:space="preserve"> para realizar la descarga de la actualización:</w:t>
-      </w:r>
-    </w:p>
-    <w:p>
-      <w:pPr>
-        <w:pStyle w:val="Prrafodelista"/>
-        <w:rPr>
-          <w:sz w:val="24"/>
-          <w:szCs w:val="24"/>
-          <w:lang w:val="en-US"/>
-        </w:rPr>
-      </w:pPr>
+        <w:t>Se da en el botón “</w:t>
+      </w:r>
+      <w:r>
+        <w:rPr>
+          <w:sz w:val="24"/>
+          <w:szCs w:val="24"/>
+          <w:lang w:val="en-US"/>
+        </w:rPr>
+        <w:t>Cerrar” para finalizar la actualización:</w:t>
+      </w:r>
       <w:bookmarkStart w:id="0" w:name="_GoBack"/>
       <w:r>
-        <w:rPr>
-          <w:noProof/>
-          <w:sz w:val="24"/>
-          <w:szCs w:val="24"/>
-          <w:lang w:eastAsia="es-CR"/>
-        </w:rPr>
         <w:drawing>
-          <wp:inline distT="0" distB="0" distL="0" distR="0">
-            <wp:extent cx="5267143" cy="2668138"/>
+          <wp:inline distT="0" distB="0" distL="0" distR="0" wp14:anchorId="05E2DB3E" wp14:editId="6B019756">
+            <wp:extent cx="3587715" cy="2941093"/>
             <wp:effectExtent l="0" t="0" r="0" b="0"/>
-            <wp:docPr id="2" name="0 Imagen"/>
+            <wp:docPr id="5" name="0 Imagen"/>
             <wp:cNvGraphicFramePr>
               <a:graphicFrameLocks xmlns:a="http://schemas.openxmlformats.org/drawingml/2006/main" noChangeAspect="1"/>
             </wp:cNvGraphicFramePr>
@@ -172,246 +370,7 @@
               <a:graphicData uri="http://schemas.openxmlformats.org/drawingml/2006/picture">
                 <pic:pic xmlns:pic="http://schemas.openxmlformats.org/drawingml/2006/picture">
                   <pic:nvPicPr>
-                    <pic:cNvPr id="0" name="Actulalizacion-pasos-02.PNG"/>
-                    <pic:cNvPicPr/>
-                  </pic:nvPicPr>
-                  <pic:blipFill>
-                    <a:blip r:embed="rId7">
-                      <a:extLst>
-                        <a:ext uri="{28A0092B-C50C-407E-A947-70E740481C1C}">
-                          <a14:useLocalDpi xmlns:a14="http://schemas.microsoft.com/office/drawing/2010/main" val="0"/>
-                        </a:ext>
-                      </a:extLst>
-                    </a:blip>
-                    <a:stretch>
-                      <a:fillRect/>
-                    </a:stretch>
-                  </pic:blipFill>
-                  <pic:spPr>
-                    <a:xfrm>
-                      <a:off x="0" y="0"/>
-                      <a:ext cx="5266795" cy="2667962"/>
-                    </a:xfrm>
-                    <a:prstGeom prst="rect">
-                      <a:avLst/>
-                    </a:prstGeom>
-                  </pic:spPr>
-                </pic:pic>
-              </a:graphicData>
-            </a:graphic>
-          </wp:inline>
-        </w:drawing>
-      </w:r>
-      <w:bookmarkEnd w:id="0"/>
-    </w:p>
-    <w:p>
-      <w:pPr>
-        <w:pStyle w:val="Prrafodelista"/>
-        <w:rPr>
-          <w:sz w:val="24"/>
-          <w:szCs w:val="24"/>
-          <w:lang w:val="en-US"/>
-        </w:rPr>
-      </w:pPr>
-    </w:p>
-    <w:p>
-      <w:pPr>
-        <w:pStyle w:val="Prrafodelista"/>
-        <w:rPr>
-          <w:sz w:val="24"/>
-          <w:szCs w:val="24"/>
-          <w:lang w:val="en-US"/>
-        </w:rPr>
-      </w:pPr>
-    </w:p>
-    <w:p>
-      <w:pPr>
-        <w:pStyle w:val="Prrafodelista"/>
-        <w:rPr>
-          <w:sz w:val="24"/>
-          <w:szCs w:val="24"/>
-          <w:lang w:val="en-US"/>
-        </w:rPr>
-      </w:pPr>
-    </w:p>
-    <w:p>
-      <w:pPr>
-        <w:rPr>
-          <w:sz w:val="24"/>
-          <w:szCs w:val="24"/>
-          <w:lang w:val="en-US"/>
-        </w:rPr>
-      </w:pPr>
-      <w:r>
-        <w:rPr>
-          <w:sz w:val="24"/>
-          <w:szCs w:val="24"/>
-          <w:lang w:val="en-US"/>
-        </w:rPr>
-        <w:br w:type="page"/>
-      </w:r>
-    </w:p>
-    <w:p>
-      <w:pPr>
-        <w:pStyle w:val="Prrafodelista"/>
-        <w:numPr>
-          <w:ilvl w:val="0"/>
-          <w:numId w:val="1"/>
-        </w:numPr>
-        <w:rPr>
-          <w:sz w:val="24"/>
-          <w:szCs w:val="24"/>
-          <w:lang w:val="en-US"/>
-        </w:rPr>
-      </w:pPr>
-      <w:r>
-        <w:rPr>
-          <w:sz w:val="24"/>
-          <w:szCs w:val="24"/>
-          <w:lang w:val="en-US"/>
-        </w:rPr>
-        <w:lastRenderedPageBreak/>
-        <w:t>Una vez descargada la actualización se ejecuta el asistente de instalación, en este asistente se debe dar click un par de ocaciones en el botón “Siguiente”:</w:t>
-      </w:r>
-    </w:p>
-    <w:p>
-      <w:pPr>
-        <w:pStyle w:val="Prrafodelista"/>
-        <w:rPr>
-          <w:sz w:val="24"/>
-          <w:szCs w:val="24"/>
-          <w:lang w:val="en-US"/>
-        </w:rPr>
-      </w:pPr>
-      <w:r>
-        <w:rPr>
-          <w:sz w:val="24"/>
-          <w:szCs w:val="24"/>
-          <w:lang w:val="en-US"/>
-        </w:rPr>
-        <w:br/>
-      </w:r>
-      <w:r>
-        <w:rPr>
-          <w:noProof/>
-          <w:sz w:val="24"/>
-          <w:szCs w:val="24"/>
-          <w:lang w:eastAsia="es-CR"/>
-        </w:rPr>
-        <w:drawing>
-          <wp:inline distT="0" distB="0" distL="0" distR="0">
-            <wp:extent cx="4569155" cy="3756291"/>
-            <wp:effectExtent l="0" t="0" r="3175" b="0"/>
-            <wp:docPr id="3" name="0 Imagen"/>
-            <wp:cNvGraphicFramePr>
-              <a:graphicFrameLocks xmlns:a="http://schemas.openxmlformats.org/drawingml/2006/main" noChangeAspect="1"/>
-            </wp:cNvGraphicFramePr>
-            <a:graphic xmlns:a="http://schemas.openxmlformats.org/drawingml/2006/main">
-              <a:graphicData uri="http://schemas.openxmlformats.org/drawingml/2006/picture">
-                <pic:pic xmlns:pic="http://schemas.openxmlformats.org/drawingml/2006/picture">
-                  <pic:nvPicPr>
-                    <pic:cNvPr id="0" name="Actulalizacion-pasos-03.PNG"/>
-                    <pic:cNvPicPr/>
-                  </pic:nvPicPr>
-                  <pic:blipFill>
-                    <a:blip r:embed="rId8">
-                      <a:extLst>
-                        <a:ext uri="{28A0092B-C50C-407E-A947-70E740481C1C}">
-                          <a14:useLocalDpi xmlns:a14="http://schemas.microsoft.com/office/drawing/2010/main" val="0"/>
-                        </a:ext>
-                      </a:extLst>
-                    </a:blip>
-                    <a:stretch>
-                      <a:fillRect/>
-                    </a:stretch>
-                  </pic:blipFill>
-                  <pic:spPr>
-                    <a:xfrm>
-                      <a:off x="0" y="0"/>
-                      <a:ext cx="4572093" cy="3758706"/>
-                    </a:xfrm>
-                    <a:prstGeom prst="rect">
-                      <a:avLst/>
-                    </a:prstGeom>
-                  </pic:spPr>
-                </pic:pic>
-              </a:graphicData>
-            </a:graphic>
-          </wp:inline>
-        </w:drawing>
-      </w:r>
-    </w:p>
-    <w:p>
-      <w:pPr>
-        <w:pStyle w:val="Prrafodelista"/>
-        <w:rPr>
-          <w:sz w:val="24"/>
-          <w:szCs w:val="24"/>
-          <w:lang w:val="en-US"/>
-        </w:rPr>
-      </w:pPr>
-    </w:p>
-    <w:p>
-      <w:pPr>
-        <w:pStyle w:val="Prrafodelista"/>
-        <w:numPr>
-          <w:ilvl w:val="0"/>
-          <w:numId w:val="1"/>
-        </w:numPr>
-        <w:rPr>
-          <w:sz w:val="24"/>
-          <w:szCs w:val="24"/>
-          <w:lang w:val="en-US"/>
-        </w:rPr>
-      </w:pPr>
-      <w:r>
-        <w:rPr>
-          <w:sz w:val="24"/>
-          <w:szCs w:val="24"/>
-          <w:lang w:val="en-US"/>
-        </w:rPr>
-        <w:t>Una vez que se dió click en “Siguiente &gt;” un par de veces aparece el dialogo de confirmación de Windows solicitanto la autorización para proceder con la actualización:</w:t>
-      </w:r>
-    </w:p>
-    <w:p>
-      <w:pPr>
-        <w:pStyle w:val="Prrafodelista"/>
-        <w:rPr>
-          <w:sz w:val="24"/>
-          <w:szCs w:val="24"/>
-          <w:lang w:val="en-US"/>
-        </w:rPr>
-      </w:pPr>
-    </w:p>
-    <w:p>
-      <w:pPr>
-        <w:pStyle w:val="Prrafodelista"/>
-        <w:rPr>
-          <w:sz w:val="24"/>
-          <w:szCs w:val="24"/>
-          <w:lang w:val="en-US"/>
-        </w:rPr>
-      </w:pPr>
-      <w:r>
-        <w:rPr>
-          <w:noProof/>
-          <w:sz w:val="24"/>
-          <w:szCs w:val="24"/>
-          <w:lang w:eastAsia="es-CR"/>
-        </w:rPr>
-        <w:drawing>
-          <wp:inline distT="0" distB="0" distL="0" distR="0">
-            <wp:extent cx="4734527" cy="2606722"/>
-            <wp:effectExtent l="0" t="0" r="9525" b="3175"/>
-            <wp:docPr id="4" name="0 Imagen"/>
-            <wp:cNvGraphicFramePr>
-              <a:graphicFrameLocks xmlns:a="http://schemas.openxmlformats.org/drawingml/2006/main" noChangeAspect="1"/>
-            </wp:cNvGraphicFramePr>
-            <a:graphic xmlns:a="http://schemas.openxmlformats.org/drawingml/2006/main">
-              <a:graphicData uri="http://schemas.openxmlformats.org/drawingml/2006/picture">
-                <pic:pic xmlns:pic="http://schemas.openxmlformats.org/drawingml/2006/picture">
-                  <pic:nvPicPr>
-                    <pic:cNvPr id="0" name="Actulalizacion-pasos-04.png"/>
+                    <pic:cNvPr id="0" name="Actulalizacion-pasos-05.PNG"/>
                     <pic:cNvPicPr/>
                   </pic:nvPicPr>
                   <pic:blipFill>
@@ -429,7 +388,7 @@
                   <pic:spPr>
                     <a:xfrm>
                       <a:off x="0" y="0"/>
-                      <a:ext cx="4732524" cy="2605619"/>
+                      <a:ext cx="3587825" cy="2941183"/>
                     </a:xfrm>
                     <a:prstGeom prst="rect">
                       <a:avLst/>
@@ -441,134 +400,11 @@
           </wp:inline>
         </w:drawing>
       </w:r>
-    </w:p>
-    <w:p>
-      <w:pPr>
-        <w:pStyle w:val="Prrafodelista"/>
-        <w:numPr>
-          <w:ilvl w:val="0"/>
-          <w:numId w:val="1"/>
-        </w:numPr>
-        <w:rPr>
-          <w:sz w:val="24"/>
-          <w:szCs w:val="24"/>
-          <w:lang w:val="en-US"/>
-        </w:rPr>
-      </w:pPr>
-      <w:r>
-        <w:rPr>
-          <w:sz w:val="24"/>
-          <w:szCs w:val="24"/>
-          <w:lang w:val="en-US"/>
-        </w:rPr>
-        <w:lastRenderedPageBreak/>
-        <w:t>Se da en el botón “Sí” o “Yes”, según el idioma del sistema operativo y finalmente aparece la pantalla de finalización de la actualización:</w:t>
-      </w:r>
-    </w:p>
-    <w:p>
-      <w:pPr>
-        <w:pStyle w:val="Prrafodelista"/>
-        <w:rPr>
-          <w:sz w:val="24"/>
-          <w:szCs w:val="24"/>
-          <w:lang w:val="en-US"/>
-        </w:rPr>
-      </w:pPr>
-    </w:p>
-    <w:p>
-      <w:pPr>
-        <w:pStyle w:val="Prrafodelista"/>
-        <w:rPr>
-          <w:sz w:val="24"/>
-          <w:szCs w:val="24"/>
-          <w:lang w:val="en-US"/>
-        </w:rPr>
-      </w:pPr>
-      <w:r>
-        <w:rPr>
-          <w:noProof/>
-          <w:sz w:val="24"/>
-          <w:szCs w:val="24"/>
-          <w:lang w:eastAsia="es-CR"/>
-        </w:rPr>
-        <w:drawing>
-          <wp:inline distT="0" distB="0" distL="0" distR="0">
-            <wp:extent cx="4915586" cy="4029638"/>
-            <wp:effectExtent l="0" t="0" r="0" b="9525"/>
-            <wp:docPr id="5" name="0 Imagen"/>
-            <wp:cNvGraphicFramePr>
-              <a:graphicFrameLocks xmlns:a="http://schemas.openxmlformats.org/drawingml/2006/main" noChangeAspect="1"/>
-            </wp:cNvGraphicFramePr>
-            <a:graphic xmlns:a="http://schemas.openxmlformats.org/drawingml/2006/main">
-              <a:graphicData uri="http://schemas.openxmlformats.org/drawingml/2006/picture">
-                <pic:pic xmlns:pic="http://schemas.openxmlformats.org/drawingml/2006/picture">
-                  <pic:nvPicPr>
-                    <pic:cNvPr id="0" name="Actulalizacion-pasos-05.PNG"/>
-                    <pic:cNvPicPr/>
-                  </pic:nvPicPr>
-                  <pic:blipFill>
-                    <a:blip r:embed="rId10">
-                      <a:extLst>
-                        <a:ext uri="{28A0092B-C50C-407E-A947-70E740481C1C}">
-                          <a14:useLocalDpi xmlns:a14="http://schemas.microsoft.com/office/drawing/2010/main" val="0"/>
-                        </a:ext>
-                      </a:extLst>
-                    </a:blip>
-                    <a:stretch>
-                      <a:fillRect/>
-                    </a:stretch>
-                  </pic:blipFill>
-                  <pic:spPr>
-                    <a:xfrm>
-                      <a:off x="0" y="0"/>
-                      <a:ext cx="4915586" cy="4029638"/>
-                    </a:xfrm>
-                    <a:prstGeom prst="rect">
-                      <a:avLst/>
-                    </a:prstGeom>
-                  </pic:spPr>
-                </pic:pic>
-              </a:graphicData>
-            </a:graphic>
-          </wp:inline>
-        </w:drawing>
-      </w:r>
-    </w:p>
-    <w:p>
-      <w:pPr>
-        <w:pStyle w:val="Prrafodelista"/>
-        <w:rPr>
-          <w:sz w:val="24"/>
-          <w:szCs w:val="24"/>
-          <w:lang w:val="en-US"/>
-        </w:rPr>
-      </w:pPr>
-    </w:p>
-    <w:p>
-      <w:pPr>
-        <w:pStyle w:val="Prrafodelista"/>
-        <w:numPr>
-          <w:ilvl w:val="0"/>
-          <w:numId w:val="1"/>
-        </w:numPr>
-        <w:rPr>
-          <w:sz w:val="24"/>
-          <w:szCs w:val="24"/>
-          <w:lang w:val="en-US"/>
-        </w:rPr>
-      </w:pPr>
-      <w:r>
-        <w:rPr>
-          <w:sz w:val="24"/>
-          <w:szCs w:val="24"/>
-          <w:lang w:val="en-US"/>
-        </w:rPr>
-        <w:t>Se da click en el botón “Cerrar” y con eso se finaliza el proceso de actualización.</w:t>
-      </w:r>
+      <w:bookmarkEnd w:id="0"/>
     </w:p>
     <w:sectPr>
       <w:pgSz w:w="12240" w:h="15840"/>
-      <w:pgMar w:top="1417" w:right="1701" w:bottom="1417" w:left="1701" w:header="708" w:footer="708" w:gutter="0"/>
+      <w:pgMar w:top="568" w:right="1701" w:bottom="284" w:left="1701" w:header="708" w:footer="708" w:gutter="0"/>
       <w:cols w:space="708"/>
       <w:docGrid w:linePitch="360"/>
     </w:sectPr>
@@ -836,7 +672,6 @@
   <w:style w:type="character" w:default="1" w:styleId="Fuentedeprrafopredeter">
     <w:name w:val="Default Paragraph Font"/>
     <w:uiPriority w:val="1"/>
-    <w:semiHidden/>
     <w:unhideWhenUsed/>
   </w:style>
   <w:style w:type="table" w:default="1" w:styleId="Tablanormal">
@@ -1067,7 +902,6 @@
   <w:style w:type="character" w:default="1" w:styleId="Fuentedeprrafopredeter">
     <w:name w:val="Default Paragraph Font"/>
     <w:uiPriority w:val="1"/>
-    <w:semiHidden/>
     <w:unhideWhenUsed/>
   </w:style>
   <w:style w:type="table" w:default="1" w:styleId="Tablanormal">

</xml_diff>